<commit_message>
Pequeños cambios Product/sales y sales.
</commit_message>
<xml_diff>
--- a/Retrospectiva Grupo A Sprint 3.docx
+++ b/Retrospectiva Grupo A Sprint 3.docx
@@ -1,6 +1,6 @@
 
 <file path=word/document.xml><?xml version="1.0" encoding="utf-8"?>
-<w:document xmlns:ve="http://schemas.openxmlformats.org/markup-compatibility/2006" xmlns:o="urn:schemas-microsoft-com:office:office" xmlns:r="http://schemas.openxmlformats.org/officeDocument/2006/relationships" xmlns:m="http://schemas.openxmlformats.org/officeDocument/2006/math" xmlns:v="urn:schemas-microsoft-com:vml" xmlns:wp="http://schemas.openxmlformats.org/drawingml/2006/wordprocessingDrawing" xmlns:w10="urn:schemas-microsoft-com:office:word" xmlns:w="http://schemas.openxmlformats.org/wordprocessingml/2006/main" xmlns:wne="http://schemas.microsoft.com/office/word/2006/wordml">
+<w:document xmlns:wpc="http://schemas.microsoft.com/office/word/2010/wordprocessingCanvas" xmlns:mc="http://schemas.openxmlformats.org/markup-compatibility/2006" xmlns:o="urn:schemas-microsoft-com:office:office" xmlns:r="http://schemas.openxmlformats.org/officeDocument/2006/relationships" xmlns:m="http://schemas.openxmlformats.org/officeDocument/2006/math" xmlns:v="urn:schemas-microsoft-com:vml" xmlns:wp14="http://schemas.microsoft.com/office/word/2010/wordprocessingDrawing" xmlns:wp="http://schemas.openxmlformats.org/drawingml/2006/wordprocessingDrawing" xmlns:w10="urn:schemas-microsoft-com:office:word" xmlns:w="http://schemas.openxmlformats.org/wordprocessingml/2006/main" xmlns:w14="http://schemas.microsoft.com/office/word/2010/wordml" xmlns:wpg="http://schemas.microsoft.com/office/word/2010/wordprocessingGroup" xmlns:wpi="http://schemas.microsoft.com/office/word/2010/wordprocessingInk" xmlns:wne="http://schemas.microsoft.com/office/word/2006/wordml" xmlns:wps="http://schemas.microsoft.com/office/word/2010/wordprocessingShape" mc:Ignorable="w14 wp14">
   <w:body>
     <w:p>
       <w:pPr>
@@ -307,7 +307,7 @@
     </w:p>
     <w:p>
       <w:pPr>
-        <w:pStyle w:val="ListParagraph"/>
+        <w:pStyle w:val="Prrafodelista"/>
         <w:numPr>
           <w:ilvl w:val="0"/>
           <w:numId w:val="2"/>
@@ -350,7 +350,7 @@
     </w:p>
     <w:p>
       <w:pPr>
-        <w:pStyle w:val="ListParagraph"/>
+        <w:pStyle w:val="Prrafodelista"/>
         <w:numPr>
           <w:ilvl w:val="0"/>
           <w:numId w:val="1"/>
@@ -435,7 +435,7 @@
     </w:p>
     <w:p>
       <w:pPr>
-        <w:pStyle w:val="ListParagraph"/>
+        <w:pStyle w:val="Prrafodelista"/>
         <w:numPr>
           <w:ilvl w:val="0"/>
           <w:numId w:val="1"/>
@@ -489,7 +489,7 @@
     </w:p>
     <w:p>
       <w:pPr>
-        <w:pStyle w:val="ListParagraph"/>
+        <w:pStyle w:val="Prrafodelista"/>
         <w:numPr>
           <w:ilvl w:val="0"/>
           <w:numId w:val="1"/>
@@ -540,7 +540,7 @@
     </w:p>
     <w:p>
       <w:pPr>
-        <w:pStyle w:val="ListParagraph"/>
+        <w:pStyle w:val="Prrafodelista"/>
         <w:numPr>
           <w:ilvl w:val="0"/>
           <w:numId w:val="1"/>
@@ -600,7 +600,7 @@
     </w:p>
     <w:p>
       <w:pPr>
-        <w:pStyle w:val="ListParagraph"/>
+        <w:pStyle w:val="Prrafodelista"/>
         <w:numPr>
           <w:ilvl w:val="0"/>
           <w:numId w:val="1"/>
@@ -660,7 +660,7 @@
     </w:p>
     <w:p>
       <w:pPr>
-        <w:pStyle w:val="ListParagraph"/>
+        <w:pStyle w:val="Prrafodelista"/>
         <w:numPr>
           <w:ilvl w:val="0"/>
           <w:numId w:val="1"/>
@@ -709,7 +709,6 @@
           <w:szCs w:val="24"/>
         </w:rPr>
       </w:pPr>
-      <w:bookmarkStart w:id="0" w:name="_GoBack"/>
       <w:r>
         <w:rPr>
           <w:rFonts w:ascii="Times New Roman" w:hAnsi="Times New Roman" w:cs="Times New Roman"/>
@@ -1254,7 +1253,6 @@
         <w:t>)?</w:t>
       </w:r>
     </w:p>
-    <w:bookmarkEnd w:id="0"/>
     <w:p>
       <w:pPr>
         <w:jc w:val="both"/>
@@ -1288,26 +1286,26 @@
           <w:sz w:val="24"/>
           <w:szCs w:val="24"/>
         </w:rPr>
-        <w:t xml:space="preserve"> las pruebas respectivas. Para este </w:t>
-      </w:r>
-      <w:proofErr w:type="spellStart"/>
-      <w:r>
-        <w:rPr>
-          <w:rFonts w:ascii="Times New Roman" w:hAnsi="Times New Roman" w:cs="Times New Roman"/>
-          <w:sz w:val="24"/>
-          <w:szCs w:val="24"/>
-        </w:rPr>
-        <w:t>sprintse</w:t>
-      </w:r>
-      <w:proofErr w:type="spellEnd"/>
-      <w:r>
-        <w:rPr>
-          <w:rFonts w:ascii="Times New Roman" w:hAnsi="Times New Roman" w:cs="Times New Roman"/>
-          <w:sz w:val="24"/>
-          <w:szCs w:val="24"/>
-        </w:rPr>
-        <w:t xml:space="preserve"> trabajó con un grupo de 3 y los otros 3 miembros de manera aislada ya que las tareas no eran dependientes.</w:t>
-      </w:r>
+        <w:t xml:space="preserve"> las pruebas respectivas. Para este sprint</w:t>
+      </w:r>
+      <w:r>
+        <w:rPr>
+          <w:rFonts w:ascii="Times New Roman" w:hAnsi="Times New Roman" w:cs="Times New Roman"/>
+          <w:sz w:val="24"/>
+          <w:szCs w:val="24"/>
+        </w:rPr>
+        <w:t xml:space="preserve"> </w:t>
+      </w:r>
+      <w:r>
+        <w:rPr>
+          <w:rFonts w:ascii="Times New Roman" w:hAnsi="Times New Roman" w:cs="Times New Roman"/>
+          <w:sz w:val="24"/>
+          <w:szCs w:val="24"/>
+        </w:rPr>
+        <w:t>se trabajó con un grupo de 3 y los otros 3 miembros de manera aislada ya que las tareas no eran dependientes.</w:t>
+      </w:r>
+      <w:bookmarkStart w:id="0" w:name="_GoBack"/>
+      <w:bookmarkEnd w:id="0"/>
     </w:p>
     <w:sectPr>
       <w:pgSz w:w="12240" w:h="15840"/>
@@ -1320,7 +1318,7 @@
 </file>
 
 <file path=word/numbering.xml><?xml version="1.0" encoding="utf-8"?>
-<w:numbering xmlns:ve="http://schemas.openxmlformats.org/markup-compatibility/2006" xmlns:o="urn:schemas-microsoft-com:office:office" xmlns:r="http://schemas.openxmlformats.org/officeDocument/2006/relationships" xmlns:m="http://schemas.openxmlformats.org/officeDocument/2006/math" xmlns:v="urn:schemas-microsoft-com:vml" xmlns:wp="http://schemas.openxmlformats.org/drawingml/2006/wordprocessingDrawing" xmlns:w10="urn:schemas-microsoft-com:office:word" xmlns:w="http://schemas.openxmlformats.org/wordprocessingml/2006/main" xmlns:wne="http://schemas.microsoft.com/office/word/2006/wordml">
+<w:numbering xmlns:wpc="http://schemas.microsoft.com/office/word/2010/wordprocessingCanvas" xmlns:mc="http://schemas.openxmlformats.org/markup-compatibility/2006" xmlns:o="urn:schemas-microsoft-com:office:office" xmlns:r="http://schemas.openxmlformats.org/officeDocument/2006/relationships" xmlns:m="http://schemas.openxmlformats.org/officeDocument/2006/math" xmlns:v="urn:schemas-microsoft-com:vml" xmlns:wp14="http://schemas.microsoft.com/office/word/2010/wordprocessingDrawing" xmlns:wp="http://schemas.openxmlformats.org/drawingml/2006/wordprocessingDrawing" xmlns:w10="urn:schemas-microsoft-com:office:word" xmlns:w="http://schemas.openxmlformats.org/wordprocessingml/2006/main" xmlns:w14="http://schemas.microsoft.com/office/word/2010/wordml" xmlns:wpg="http://schemas.microsoft.com/office/word/2010/wordprocessingGroup" xmlns:wpi="http://schemas.microsoft.com/office/word/2010/wordprocessingInk" xmlns:wne="http://schemas.microsoft.com/office/word/2006/wordml" xmlns:wps="http://schemas.microsoft.com/office/word/2010/wordprocessingShape" mc:Ignorable="w14 wp14">
   <w:abstractNum w:abstractNumId="0">
     <w:nsid w:val="0DBA3C2F"/>
     <w:multiLevelType w:val="hybridMultilevel"/>
@@ -1557,7 +1555,7 @@
 </file>
 
 <file path=word/styles.xml><?xml version="1.0" encoding="utf-8"?>
-<w:styles xmlns:r="http://schemas.openxmlformats.org/officeDocument/2006/relationships" xmlns:w="http://schemas.openxmlformats.org/wordprocessingml/2006/main">
+<w:styles xmlns:mc="http://schemas.openxmlformats.org/markup-compatibility/2006" xmlns:r="http://schemas.openxmlformats.org/officeDocument/2006/relationships" xmlns:w="http://schemas.openxmlformats.org/wordprocessingml/2006/main" xmlns:w14="http://schemas.microsoft.com/office/word/2010/wordml" mc:Ignorable="w14">
   <w:docDefaults>
     <w:rPrDefault>
       <w:rPr>
@@ -1717,18 +1715,17 @@
     <w:qFormat/>
     <w:rsid w:val="00F54316"/>
   </w:style>
-  <w:style w:type="character" w:default="1" w:styleId="DefaultParagraphFont">
+  <w:style w:type="character" w:default="1" w:styleId="Fuentedeprrafopredeter">
     <w:name w:val="Default Paragraph Font"/>
     <w:uiPriority w:val="1"/>
     <w:semiHidden/>
     <w:unhideWhenUsed/>
   </w:style>
-  <w:style w:type="table" w:default="1" w:styleId="TableNormal">
+  <w:style w:type="table" w:default="1" w:styleId="Tablanormal">
     <w:name w:val="Normal Table"/>
     <w:uiPriority w:val="99"/>
     <w:semiHidden/>
     <w:unhideWhenUsed/>
-    <w:qFormat/>
     <w:tblPr>
       <w:tblInd w:w="0" w:type="dxa"/>
       <w:tblCellMar>
@@ -1739,13 +1736,13 @@
       </w:tblCellMar>
     </w:tblPr>
   </w:style>
-  <w:style w:type="numbering" w:default="1" w:styleId="NoList">
+  <w:style w:type="numbering" w:default="1" w:styleId="Sinlista">
     <w:name w:val="No List"/>
     <w:uiPriority w:val="99"/>
     <w:semiHidden/>
     <w:unhideWhenUsed/>
   </w:style>
-  <w:style w:type="paragraph" w:styleId="ListParagraph">
+  <w:style w:type="paragraph" w:styleId="Prrafodelista">
     <w:name w:val="List Paragraph"/>
     <w:basedOn w:val="Normal"/>
     <w:uiPriority w:val="34"/>

</xml_diff>